<commit_message>
Complete 3-layer class diagram of Applicant.
</commit_message>
<xml_diff>
--- a/Document/Tasks.docx
+++ b/Document/Tasks.docx
@@ -32,14 +32,12 @@
           <w:numId w:val="1"/>
         </w:numPr>
         <w:rPr>
-          <w:strike/>
           <w:lang w:val="en-US"/>
         </w:rPr>
       </w:pPr>
       <w:proofErr w:type="spellStart"/>
       <w:r>
         <w:rPr>
-          <w:strike/>
           <w:lang w:val="en-US"/>
         </w:rPr>
         <w:t>Đăng</w:t>
@@ -47,15 +45,13 @@
       <w:proofErr w:type="spellEnd"/>
       <w:r>
         <w:rPr>
-          <w:strike/>
-          <w:lang w:val="en-US"/>
-        </w:rPr>
-        <w:t xml:space="preserve"> </w:t>
-      </w:r>
-      <w:proofErr w:type="spellStart"/>
-      <w:r>
-        <w:rPr>
-          <w:strike/>
+          <w:lang w:val="en-US"/>
+        </w:rPr>
+        <w:t xml:space="preserve"> </w:t>
+      </w:r>
+      <w:proofErr w:type="spellStart"/>
+      <w:r>
+        <w:rPr>
           <w:lang w:val="en-US"/>
         </w:rPr>
         <w:t>ký</w:t>
@@ -63,15 +59,13 @@
       <w:proofErr w:type="spellEnd"/>
       <w:r>
         <w:rPr>
-          <w:strike/>
-          <w:lang w:val="en-US"/>
-        </w:rPr>
-        <w:t xml:space="preserve"> </w:t>
-      </w:r>
-      <w:proofErr w:type="spellStart"/>
-      <w:r>
-        <w:rPr>
-          <w:strike/>
+          <w:lang w:val="en-US"/>
+        </w:rPr>
+        <w:t xml:space="preserve"> </w:t>
+      </w:r>
+      <w:proofErr w:type="spellStart"/>
+      <w:r>
+        <w:rPr>
           <w:lang w:val="en-US"/>
         </w:rPr>
         <w:t>thành</w:t>
@@ -79,15 +73,13 @@
       <w:proofErr w:type="spellEnd"/>
       <w:r>
         <w:rPr>
-          <w:strike/>
-          <w:lang w:val="en-US"/>
-        </w:rPr>
-        <w:t xml:space="preserve"> </w:t>
-      </w:r>
-      <w:proofErr w:type="spellStart"/>
-      <w:r>
-        <w:rPr>
-          <w:strike/>
+          <w:lang w:val="en-US"/>
+        </w:rPr>
+        <w:t xml:space="preserve"> </w:t>
+      </w:r>
+      <w:proofErr w:type="spellStart"/>
+      <w:r>
+        <w:rPr>
           <w:lang w:val="en-US"/>
         </w:rPr>
         <w:t>viên</w:t>
@@ -95,15 +87,13 @@
       <w:proofErr w:type="spellEnd"/>
       <w:r>
         <w:rPr>
-          <w:strike/>
-          <w:lang w:val="en-US"/>
-        </w:rPr>
-        <w:t xml:space="preserve"> </w:t>
-      </w:r>
-      <w:proofErr w:type="spellStart"/>
-      <w:r>
-        <w:rPr>
-          <w:strike/>
+          <w:lang w:val="en-US"/>
+        </w:rPr>
+        <w:t xml:space="preserve"> </w:t>
+      </w:r>
+      <w:proofErr w:type="spellStart"/>
+      <w:r>
+        <w:rPr>
           <w:lang w:val="en-US"/>
         </w:rPr>
         <w:t>doanh</w:t>
@@ -111,15 +101,13 @@
       <w:proofErr w:type="spellEnd"/>
       <w:r>
         <w:rPr>
-          <w:strike/>
-          <w:lang w:val="en-US"/>
-        </w:rPr>
-        <w:t xml:space="preserve"> </w:t>
-      </w:r>
-      <w:proofErr w:type="spellStart"/>
-      <w:r>
-        <w:rPr>
-          <w:strike/>
+          <w:lang w:val="en-US"/>
+        </w:rPr>
+        <w:t xml:space="preserve"> </w:t>
+      </w:r>
+      <w:proofErr w:type="spellStart"/>
+      <w:r>
+        <w:rPr>
           <w:lang w:val="en-US"/>
         </w:rPr>
         <w:t>nghiệp</w:t>
@@ -127,28 +115,24 @@
       <w:proofErr w:type="spellEnd"/>
       <w:r>
         <w:rPr>
-          <w:strike/>
-          <w:lang w:val="en-US"/>
-        </w:rPr>
-        <w:t xml:space="preserve"> </w:t>
-      </w:r>
-      <w:r>
-        <w:rPr>
-          <w:strike/>
+          <w:lang w:val="en-US"/>
+        </w:rPr>
+        <w:t xml:space="preserve"> </w:t>
+      </w:r>
+      <w:r>
+        <w:rPr>
           <w:lang w:val="en-US"/>
         </w:rPr>
         <w:sym w:font="Wingdings" w:char="F0E0"/>
       </w:r>
       <w:r>
         <w:rPr>
-          <w:strike/>
-          <w:lang w:val="en-US"/>
-        </w:rPr>
-        <w:t xml:space="preserve"> </w:t>
-      </w:r>
-      <w:r>
-        <w:rPr>
-          <w:strike/>
+          <w:lang w:val="en-US"/>
+        </w:rPr>
+        <w:t xml:space="preserve"> </w:t>
+      </w:r>
+      <w:r>
+        <w:rPr>
           <w:highlight w:val="yellow"/>
           <w:lang w:val="en-US"/>
         </w:rPr>
@@ -1561,14 +1545,12 @@
           <w:numId w:val="1"/>
         </w:numPr>
         <w:rPr>
-          <w:strike/>
           <w:lang w:val="en-US"/>
         </w:rPr>
       </w:pPr>
       <w:proofErr w:type="spellStart"/>
       <w:r>
         <w:rPr>
-          <w:strike/>
           <w:lang w:val="en-US"/>
         </w:rPr>
         <w:t>Đăng</w:t>
@@ -1576,15 +1558,13 @@
       <w:proofErr w:type="spellEnd"/>
       <w:r>
         <w:rPr>
-          <w:strike/>
-          <w:lang w:val="en-US"/>
-        </w:rPr>
-        <w:t xml:space="preserve"> </w:t>
-      </w:r>
-      <w:proofErr w:type="spellStart"/>
-      <w:r>
-        <w:rPr>
-          <w:strike/>
+          <w:lang w:val="en-US"/>
+        </w:rPr>
+        <w:t xml:space="preserve"> </w:t>
+      </w:r>
+      <w:proofErr w:type="spellStart"/>
+      <w:r>
+        <w:rPr>
           <w:lang w:val="en-US"/>
         </w:rPr>
         <w:t>ký</w:t>
@@ -1592,15 +1572,13 @@
       <w:proofErr w:type="spellEnd"/>
       <w:r>
         <w:rPr>
-          <w:strike/>
-          <w:lang w:val="en-US"/>
-        </w:rPr>
-        <w:t xml:space="preserve"> </w:t>
-      </w:r>
-      <w:proofErr w:type="spellStart"/>
-      <w:r>
-        <w:rPr>
-          <w:strike/>
+          <w:lang w:val="en-US"/>
+        </w:rPr>
+        <w:t xml:space="preserve"> </w:t>
+      </w:r>
+      <w:proofErr w:type="spellStart"/>
+      <w:r>
+        <w:rPr>
           <w:lang w:val="en-US"/>
         </w:rPr>
         <w:t>thành</w:t>
@@ -1608,15 +1586,13 @@
       <w:proofErr w:type="spellEnd"/>
       <w:r>
         <w:rPr>
-          <w:strike/>
-          <w:lang w:val="en-US"/>
-        </w:rPr>
-        <w:t xml:space="preserve"> </w:t>
-      </w:r>
-      <w:proofErr w:type="spellStart"/>
-      <w:r>
-        <w:rPr>
-          <w:strike/>
+          <w:lang w:val="en-US"/>
+        </w:rPr>
+        <w:t xml:space="preserve"> </w:t>
+      </w:r>
+      <w:proofErr w:type="spellStart"/>
+      <w:r>
+        <w:rPr>
           <w:lang w:val="en-US"/>
         </w:rPr>
         <w:t>viên</w:t>
@@ -1624,15 +1600,13 @@
       <w:proofErr w:type="spellEnd"/>
       <w:r>
         <w:rPr>
-          <w:strike/>
-          <w:lang w:val="en-US"/>
-        </w:rPr>
-        <w:t xml:space="preserve"> </w:t>
-      </w:r>
-      <w:proofErr w:type="spellStart"/>
-      <w:r>
-        <w:rPr>
-          <w:strike/>
+          <w:lang w:val="en-US"/>
+        </w:rPr>
+        <w:t xml:space="preserve"> </w:t>
+      </w:r>
+      <w:proofErr w:type="spellStart"/>
+      <w:r>
+        <w:rPr>
           <w:lang w:val="en-US"/>
         </w:rPr>
         <w:t>ứng</w:t>
@@ -1640,15 +1614,13 @@
       <w:proofErr w:type="spellEnd"/>
       <w:r>
         <w:rPr>
-          <w:strike/>
-          <w:lang w:val="en-US"/>
-        </w:rPr>
-        <w:t xml:space="preserve"> </w:t>
-      </w:r>
-      <w:proofErr w:type="spellStart"/>
-      <w:r>
-        <w:rPr>
-          <w:strike/>
+          <w:lang w:val="en-US"/>
+        </w:rPr>
+        <w:t xml:space="preserve"> </w:t>
+      </w:r>
+      <w:proofErr w:type="spellStart"/>
+      <w:r>
+        <w:rPr>
           <w:lang w:val="en-US"/>
         </w:rPr>
         <w:t>viên</w:t>
@@ -1656,28 +1628,24 @@
       <w:proofErr w:type="spellEnd"/>
       <w:r>
         <w:rPr>
-          <w:strike/>
-          <w:lang w:val="en-US"/>
-        </w:rPr>
-        <w:t xml:space="preserve"> </w:t>
-      </w:r>
-      <w:r>
-        <w:rPr>
-          <w:strike/>
+          <w:lang w:val="en-US"/>
+        </w:rPr>
+        <w:t xml:space="preserve"> </w:t>
+      </w:r>
+      <w:r>
+        <w:rPr>
           <w:lang w:val="en-US"/>
         </w:rPr>
         <w:sym w:font="Wingdings" w:char="F0E0"/>
       </w:r>
       <w:r>
         <w:rPr>
-          <w:strike/>
-          <w:lang w:val="en-US"/>
-        </w:rPr>
-        <w:t xml:space="preserve"> </w:t>
-      </w:r>
-      <w:r>
-        <w:rPr>
-          <w:strike/>
+          <w:lang w:val="en-US"/>
+        </w:rPr>
+        <w:t xml:space="preserve"> </w:t>
+      </w:r>
+      <w:r>
+        <w:rPr>
           <w:highlight w:val="yellow"/>
           <w:lang w:val="en-US"/>
         </w:rPr>
@@ -2260,7 +2228,21 @@
         <w:rPr>
           <w:lang w:val="en-US"/>
         </w:rPr>
-        <w:t>Nếu</w:t>
+        <w:t>Có</w:t>
+      </w:r>
+      <w:proofErr w:type="spellEnd"/>
+      <w:r>
+        <w:rPr>
+          <w:lang w:val="en-US"/>
+        </w:rPr>
+        <w:t xml:space="preserve"> </w:t>
+      </w:r>
+      <w:proofErr w:type="spellStart"/>
+      <w:r>
+        <w:rPr>
+          <w:lang w:val="en-US"/>
+        </w:rPr>
+        <w:t>thể</w:t>
       </w:r>
       <w:proofErr w:type="spellEnd"/>
       <w:r>
@@ -2316,259 +2298,51 @@
         <w:rPr>
           <w:lang w:val="en-US"/>
         </w:rPr>
-        <w:t>thì</w:t>
-      </w:r>
-      <w:proofErr w:type="spellEnd"/>
-      <w:r>
-        <w:rPr>
-          <w:lang w:val="en-US"/>
-        </w:rPr>
-        <w:t xml:space="preserve"> </w:t>
-      </w:r>
-      <w:proofErr w:type="spellStart"/>
-      <w:r>
-        <w:rPr>
-          <w:lang w:val="en-US"/>
-        </w:rPr>
-        <w:t>phải</w:t>
-      </w:r>
-      <w:proofErr w:type="spellEnd"/>
-      <w:r>
-        <w:rPr>
-          <w:lang w:val="en-US"/>
-        </w:rPr>
-        <w:t xml:space="preserve"> </w:t>
-      </w:r>
-      <w:proofErr w:type="spellStart"/>
-      <w:r>
-        <w:rPr>
-          <w:lang w:val="en-US"/>
-        </w:rPr>
-        <w:t>kiểm</w:t>
-      </w:r>
-      <w:proofErr w:type="spellEnd"/>
-      <w:r>
-        <w:rPr>
-          <w:lang w:val="en-US"/>
-        </w:rPr>
-        <w:t xml:space="preserve"> </w:t>
-      </w:r>
-      <w:proofErr w:type="spellStart"/>
-      <w:r>
-        <w:rPr>
-          <w:lang w:val="en-US"/>
-        </w:rPr>
-        <w:t>tra</w:t>
-      </w:r>
-      <w:proofErr w:type="spellEnd"/>
-      <w:r>
-        <w:rPr>
-          <w:lang w:val="en-US"/>
-        </w:rPr>
-        <w:t xml:space="preserve"> </w:t>
-      </w:r>
-      <w:proofErr w:type="spellStart"/>
-      <w:r>
-        <w:rPr>
-          <w:lang w:val="en-US"/>
-        </w:rPr>
-        <w:t>đã</w:t>
-      </w:r>
-      <w:proofErr w:type="spellEnd"/>
-      <w:r>
-        <w:rPr>
-          <w:lang w:val="en-US"/>
-        </w:rPr>
-        <w:t xml:space="preserve"> </w:t>
-      </w:r>
-      <w:proofErr w:type="spellStart"/>
-      <w:r>
-        <w:rPr>
-          <w:lang w:val="en-US"/>
-        </w:rPr>
-        <w:t>ứng</w:t>
-      </w:r>
-      <w:proofErr w:type="spellEnd"/>
-      <w:r>
-        <w:rPr>
-          <w:lang w:val="en-US"/>
-        </w:rPr>
-        <w:t xml:space="preserve"> </w:t>
-      </w:r>
-      <w:proofErr w:type="spellStart"/>
-      <w:r>
-        <w:rPr>
-          <w:lang w:val="en-US"/>
-        </w:rPr>
-        <w:t>tuyển</w:t>
-      </w:r>
-      <w:proofErr w:type="spellEnd"/>
-      <w:r>
-        <w:rPr>
-          <w:lang w:val="en-US"/>
-        </w:rPr>
-        <w:t xml:space="preserve"> hay </w:t>
-      </w:r>
-      <w:proofErr w:type="spellStart"/>
-      <w:r>
-        <w:rPr>
-          <w:lang w:val="en-US"/>
-        </w:rPr>
-        <w:t>chưa</w:t>
-      </w:r>
-      <w:proofErr w:type="spellEnd"/>
-      <w:r>
-        <w:rPr>
-          <w:lang w:val="en-US"/>
-        </w:rPr>
-        <w:t xml:space="preserve"> </w:t>
-      </w:r>
-      <w:proofErr w:type="spellStart"/>
-      <w:r>
-        <w:rPr>
-          <w:lang w:val="en-US"/>
-        </w:rPr>
-        <w:t>để</w:t>
-      </w:r>
-      <w:proofErr w:type="spellEnd"/>
-      <w:r>
-        <w:rPr>
-          <w:lang w:val="en-US"/>
-        </w:rPr>
-        <w:t xml:space="preserve"> </w:t>
-      </w:r>
-      <w:proofErr w:type="spellStart"/>
-      <w:r>
-        <w:rPr>
-          <w:lang w:val="en-US"/>
-        </w:rPr>
-        <w:t>thông</w:t>
-      </w:r>
-      <w:proofErr w:type="spellEnd"/>
-      <w:r>
-        <w:rPr>
-          <w:lang w:val="en-US"/>
-        </w:rPr>
-        <w:t xml:space="preserve"> </w:t>
-      </w:r>
-      <w:proofErr w:type="spellStart"/>
-      <w:r>
-        <w:rPr>
-          <w:lang w:val="en-US"/>
-        </w:rPr>
-        <w:t>báo</w:t>
-      </w:r>
-      <w:proofErr w:type="spellEnd"/>
-      <w:r>
-        <w:rPr>
-          <w:lang w:val="en-US"/>
-        </w:rPr>
-        <w:t xml:space="preserve"> </w:t>
-      </w:r>
-      <w:proofErr w:type="spellStart"/>
-      <w:r>
-        <w:rPr>
-          <w:lang w:val="en-US"/>
-        </w:rPr>
-        <w:t>ra</w:t>
-      </w:r>
-      <w:proofErr w:type="spellEnd"/>
-      <w:r>
-        <w:rPr>
-          <w:lang w:val="en-US"/>
-        </w:rPr>
-        <w:t xml:space="preserve">, </w:t>
-      </w:r>
-      <w:proofErr w:type="spellStart"/>
-      <w:r>
-        <w:rPr>
-          <w:lang w:val="en-US"/>
-        </w:rPr>
-        <w:t>chưa</w:t>
-      </w:r>
-      <w:proofErr w:type="spellEnd"/>
-      <w:r>
-        <w:rPr>
-          <w:lang w:val="en-US"/>
-        </w:rPr>
-        <w:t xml:space="preserve"> </w:t>
-      </w:r>
-      <w:proofErr w:type="spellStart"/>
-      <w:r>
-        <w:rPr>
-          <w:lang w:val="en-US"/>
-        </w:rPr>
-        <w:t>ứng</w:t>
-      </w:r>
-      <w:proofErr w:type="spellEnd"/>
-      <w:r>
-        <w:rPr>
-          <w:lang w:val="en-US"/>
-        </w:rPr>
-        <w:t xml:space="preserve"> </w:t>
-      </w:r>
-      <w:proofErr w:type="spellStart"/>
-      <w:r>
-        <w:rPr>
-          <w:lang w:val="en-US"/>
-        </w:rPr>
-        <w:t>tuyển</w:t>
-      </w:r>
-      <w:proofErr w:type="spellEnd"/>
-      <w:r>
-        <w:rPr>
-          <w:lang w:val="en-US"/>
-        </w:rPr>
-        <w:t xml:space="preserve"> </w:t>
-      </w:r>
-      <w:proofErr w:type="spellStart"/>
-      <w:r>
-        <w:rPr>
-          <w:lang w:val="en-US"/>
-        </w:rPr>
-        <w:t>thì</w:t>
-      </w:r>
-      <w:proofErr w:type="spellEnd"/>
-      <w:r>
-        <w:rPr>
-          <w:lang w:val="en-US"/>
-        </w:rPr>
-        <w:t xml:space="preserve"> show Modal </w:t>
-      </w:r>
-      <w:proofErr w:type="spellStart"/>
-      <w:r>
-        <w:rPr>
-          <w:lang w:val="en-US"/>
-        </w:rPr>
-        <w:t>bình</w:t>
-      </w:r>
-      <w:proofErr w:type="spellEnd"/>
-      <w:r>
-        <w:rPr>
-          <w:lang w:val="en-US"/>
-        </w:rPr>
-        <w:t xml:space="preserve"> </w:t>
-      </w:r>
-      <w:proofErr w:type="spellStart"/>
-      <w:r>
-        <w:rPr>
-          <w:lang w:val="en-US"/>
-        </w:rPr>
-        <w:t>thường</w:t>
-      </w:r>
-      <w:proofErr w:type="spellEnd"/>
-      <w:r>
-        <w:rPr>
-          <w:lang w:val="en-US"/>
-        </w:rPr>
-        <w:t>)</w:t>
-      </w:r>
-      <w:r>
-        <w:rPr>
-          <w:lang w:val="en-US"/>
-        </w:rPr>
-        <w:t xml:space="preserve"> </w:t>
-      </w:r>
+        <w:t>cho</w:t>
+      </w:r>
+      <w:proofErr w:type="spellEnd"/>
+      <w:r>
+        <w:rPr>
+          <w:lang w:val="en-US"/>
+        </w:rPr>
+        <w:t xml:space="preserve"> </w:t>
+      </w:r>
+      <w:proofErr w:type="spellStart"/>
+      <w:r>
+        <w:rPr>
+          <w:lang w:val="en-US"/>
+        </w:rPr>
+        <w:t>bài</w:t>
+      </w:r>
+      <w:proofErr w:type="spellEnd"/>
+      <w:r>
+        <w:rPr>
+          <w:lang w:val="en-US"/>
+        </w:rPr>
+        <w:t xml:space="preserve"> </w:t>
+      </w:r>
+      <w:proofErr w:type="spellStart"/>
+      <w:r>
+        <w:rPr>
+          <w:lang w:val="en-US"/>
+        </w:rPr>
+        <w:t>đăng</w:t>
+      </w:r>
+      <w:proofErr w:type="spellEnd"/>
+      <w:r>
+        <w:rPr>
+          <w:lang w:val="en-US"/>
+        </w:rPr>
+        <w:t xml:space="preserve"> </w:t>
+      </w:r>
+      <w:proofErr w:type="spellStart"/>
+      <w:r>
+        <w:rPr>
+          <w:lang w:val="en-US"/>
+        </w:rPr>
+        <w:t>đó</w:t>
+      </w:r>
+      <w:proofErr w:type="spellEnd"/>
       <w:r>
         <w:rPr>
           <w:lang w:val="en-US"/>
@@ -2581,7 +2355,6 @@
         </w:rPr>
         <w:t xml:space="preserve"> </w:t>
       </w:r>
-      <w:proofErr w:type="gramStart"/>
       <w:r>
         <w:rPr>
           <w:highlight w:val="magenta"/>
@@ -2589,7 +2362,6 @@
         </w:rPr>
         <w:t>Phúc</w:t>
       </w:r>
-      <w:proofErr w:type="gramEnd"/>
     </w:p>
     <w:p>
       <w:pPr>

</xml_diff>